<commit_message>
add punto 6 completo
</commit_message>
<xml_diff>
--- a/docs/documentacion.docx
+++ b/docs/documentacion.docx
@@ -338,7 +338,15 @@
     </w:p>
     <w:p>
       <w:r>
-        <w:t>A continuación, se muestran todas las Querys realizadas para obtener los datos solicitados y los respectivos resultados</w:t>
+        <w:t xml:space="preserve">A continuación, se muestran todas las </w:t>
+      </w:r>
+      <w:proofErr w:type="spellStart"/>
+      <w:r>
+        <w:t>Querys</w:t>
+      </w:r>
+      <w:proofErr w:type="spellEnd"/>
+      <w:r>
+        <w:t xml:space="preserve"> realizadas para obtener los datos solicitados y los respectivos resultados</w:t>
       </w:r>
       <w:r>
         <w:t>.</w:t>
@@ -2438,15 +2446,7 @@
                               <w:fldChar w:fldCharType="end"/>
                             </w:r>
                             <w:r>
-                              <w:t xml:space="preserve">. </w:t>
-                            </w:r>
-                            <w:proofErr w:type="spellStart"/>
-                            <w:r>
-                              <w:t>Querys</w:t>
-                            </w:r>
-                            <w:proofErr w:type="spellEnd"/>
-                            <w:r>
-                              <w:t xml:space="preserve"> para resolver las preguntas</w:t>
+                              <w:t>. Querys para resolver las preguntas</w:t>
                             </w:r>
                           </w:p>
                         </w:txbxContent>
@@ -2502,15 +2502,7 @@
                         <w:fldChar w:fldCharType="end"/>
                       </w:r>
                       <w:r>
-                        <w:t xml:space="preserve">. </w:t>
-                      </w:r>
-                      <w:proofErr w:type="spellStart"/>
-                      <w:r>
-                        <w:t>Querys</w:t>
-                      </w:r>
-                      <w:proofErr w:type="spellEnd"/>
-                      <w:r>
-                        <w:t xml:space="preserve"> para resolver las preguntas</w:t>
+                        <w:t>. Querys para resolver las preguntas</w:t>
                       </w:r>
                     </w:p>
                   </w:txbxContent>
@@ -2817,7 +2809,7 @@
           </mc:Choice>
           <mc:Fallback>
             <w:pict>
-              <v:group w14:anchorId="6BAA5F3E" id="Grupo 3" o:spid="_x0000_s1026" style="position:absolute;margin-left:95.7pt;margin-top:22.15pt;width:250.5pt;height:604.5pt;z-index:251661312" coordsize="31813,76771" o:gfxdata="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">
+              <v:group w14:anchorId="7816415B" id="Grupo 3" o:spid="_x0000_s1026" style="position:absolute;margin-left:95.7pt;margin-top:22.15pt;width:250.5pt;height:604.5pt;z-index:251661312" coordsize="31813,76771" o:gfxdata="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">
                 <v:shapetype id="_x0000_t75" coordsize="21600,21600" o:spt="75" o:preferrelative="t" path="m@4@5l@4@11@9@11@9@5xe" filled="f" stroked="f">
                   <v:stroke joinstyle="miter"/>
                   <v:formulas>
@@ -2875,7 +2867,15 @@
         <w:t>continuación,</w:t>
       </w:r>
       <w:r>
-        <w:t xml:space="preserve"> se muestran las Querys para resolver las preguntas planteadas: </w:t>
+        <w:t xml:space="preserve"> se muestran las </w:t>
+      </w:r>
+      <w:proofErr w:type="spellStart"/>
+      <w:r>
+        <w:t>Querys</w:t>
+      </w:r>
+      <w:proofErr w:type="spellEnd"/>
+      <w:r>
+        <w:t xml:space="preserve"> para resolver las preguntas planteadas: </w:t>
       </w:r>
     </w:p>
     <w:p>
@@ -3714,6 +3714,147 @@
         <w:t>Dataflow</w:t>
       </w:r>
       <w:proofErr w:type="spellEnd"/>
+    </w:p>
+    <w:p/>
+    <w:p>
+      <w:pPr>
+        <w:pStyle w:val="Ttulo1"/>
+      </w:pPr>
+      <w:r>
+        <w:lastRenderedPageBreak/>
+        <w:t>6</w:t>
+      </w:r>
+      <w:r>
+        <w:t xml:space="preserve">.  </w:t>
+      </w:r>
+      <w:r>
+        <w:t>Prueba de modelación analítica</w:t>
+      </w:r>
+    </w:p>
+    <w:p>
+      <w:pPr>
+        <w:jc w:val="both"/>
+      </w:pPr>
+      <w:r>
+        <w:t>En el transcurso del análisis y modelado de datos, se procedió a cargar el conjunto de datos de entrenamiento desde el archivo 'train.csv'. Se identificaron varias columnas que no solo eran consideradas irrelevantes para la predicción de la variable objetivo FRAUDE, sino que también presentaban un alto número de valores nulos. La decisión de eliminar estas columnas se basó en la premisa de que su inclusión no aportaría significativamente al modelo y podría introducir ruido innecesario en el análisis.</w:t>
+      </w:r>
+      <w:r>
+        <w:t xml:space="preserve"> </w:t>
+      </w:r>
+      <w:r>
+        <w:t>Después de remover filas con valores nulos y eliminar estas columnas, el conjunto de datos de entrenamiento</w:t>
+      </w:r>
+      <w:r>
+        <w:t xml:space="preserve"> no</w:t>
+      </w:r>
+      <w:r>
+        <w:t xml:space="preserve"> experimentó una reducción significativa en su tamaño, </w:t>
+      </w:r>
+      <w:r>
+        <w:t xml:space="preserve">si no se hubiesen eliminado las columnas irrelevantes el conjunto de datos sufriría una drástica disminución de </w:t>
+      </w:r>
+      <w:r>
+        <w:t>casi la mitad</w:t>
+      </w:r>
+      <w:r>
+        <w:t xml:space="preserve"> de los datos</w:t>
+      </w:r>
+      <w:r>
+        <w:t>. Este proceso de limpieza y simplificación de características no solo contribuyó a mejorar la eficiencia computacional, sino que también permitió centrarse en las variables más relevantes para el objetivo de predecir transacciones fraudulentas.</w:t>
+      </w:r>
+    </w:p>
+    <w:p>
+      <w:pPr>
+        <w:jc w:val="both"/>
+      </w:pPr>
+      <w:r>
+        <w:t>Posteriormente, se dividió el conjunto de datos en conjuntos de entrenamiento y prueba, y se ajustaron modelos de Random Forest y SVM. La optimización de hiperparámetros se realizó mediante las técnicas de búsqueda GridSearchCV y RandomizedSearchCV. Se evaluó el rendimiento de los modelos, destacándose el Random Forest por su alta precisión, recall y f1-score.</w:t>
+      </w:r>
+      <w:r>
+        <w:t xml:space="preserve"> </w:t>
+      </w:r>
+      <w:r>
+        <w:t>En el siguiente paso, se aplicó el modelo seleccionado a un conjunto de datos de prueba previamente cargado. Se garantizó la consistencia en el orden de las columnas y se aplicó la codificación one-hot, ajustando la columna 'COD_PAIS' según el mapeo ISO previamente creado. Se generaron probabilidades en lugar de predicciones binarias para ofrecer flexibilidad en la interpretación de los resultados. Los resultados se guardaron en un archivo CSV, incluyendo las probabilidades de fraude.</w:t>
+      </w:r>
+      <w:r>
+        <w:t xml:space="preserve"> </w:t>
+      </w:r>
+      <w:r>
+        <w:t>Se optó por el modelo de Random Forest con hiperparámetros optimizados mediante GridSearchCV debido a su robusto rendimiento, especialmente en la minimización de falsos positivos. Este enfoque se seleccionó con la consideración de la crítica asociada a acusar falsamente de fraude, priorizando así la precisión en la detección de transacciones legítimas. Los resultados detallados del rendimiento de los modelos se presentan en el informe, y el archivo CSV resultante se generó para su análisis y revisión adicionales.</w:t>
+      </w:r>
+    </w:p>
+    <w:p>
+      <w:pPr>
+        <w:keepNext/>
+        <w:jc w:val="center"/>
+      </w:pPr>
+      <w:r>
+        <w:drawing>
+          <wp:inline distT="0" distB="0" distL="0" distR="0" wp14:anchorId="12576258" wp14:editId="02D525ED">
+            <wp:extent cx="3329229" cy="2733675"/>
+            <wp:effectExtent l="0" t="0" r="5080" b="0"/>
+            <wp:docPr id="481052823" name="Imagen 1"/>
+            <wp:cNvGraphicFramePr>
+              <a:graphicFrameLocks xmlns:a="http://schemas.openxmlformats.org/drawingml/2006/main" noChangeAspect="1"/>
+            </wp:cNvGraphicFramePr>
+            <a:graphic xmlns:a="http://schemas.openxmlformats.org/drawingml/2006/main">
+              <a:graphicData uri="http://schemas.openxmlformats.org/drawingml/2006/picture">
+                <pic:pic xmlns:pic="http://schemas.openxmlformats.org/drawingml/2006/picture">
+                  <pic:nvPicPr>
+                    <pic:cNvPr id="481052823" name=""/>
+                    <pic:cNvPicPr/>
+                  </pic:nvPicPr>
+                  <pic:blipFill>
+                    <a:blip r:embed="rId42"/>
+                    <a:stretch>
+                      <a:fillRect/>
+                    </a:stretch>
+                  </pic:blipFill>
+                  <pic:spPr>
+                    <a:xfrm>
+                      <a:off x="0" y="0"/>
+                      <a:ext cx="3360429" cy="2759294"/>
+                    </a:xfrm>
+                    <a:prstGeom prst="rect">
+                      <a:avLst/>
+                    </a:prstGeom>
+                  </pic:spPr>
+                </pic:pic>
+              </a:graphicData>
+            </a:graphic>
+          </wp:inline>
+        </w:drawing>
+      </w:r>
+    </w:p>
+    <w:p>
+      <w:pPr>
+        <w:pStyle w:val="Descripcin"/>
+        <w:jc w:val="center"/>
+      </w:pPr>
+      <w:r>
+        <w:t xml:space="preserve">Figura </w:t>
+      </w:r>
+      <w:r>
+        <w:fldChar w:fldCharType="begin"/>
+      </w:r>
+      <w:r>
+        <w:instrText xml:space="preserve"> SEQ Figura \* ARABIC </w:instrText>
+      </w:r>
+      <w:r>
+        <w:fldChar w:fldCharType="separate"/>
+      </w:r>
+      <w:r>
+        <w:rPr>
+          <w:noProof/>
+        </w:rPr>
+        <w:t>25</w:t>
+      </w:r>
+      <w:r>
+        <w:fldChar w:fldCharType="end"/>
+      </w:r>
+      <w:r>
+        <w:t>. Matriz de confusión con modelos entrenados</w:t>
+      </w:r>
     </w:p>
     <w:p/>
     <w:p/>

</xml_diff>

<commit_message>
Up powerBi punyo 8
</commit_message>
<xml_diff>
--- a/docs/documentacion.docx
+++ b/docs/documentacion.docx
@@ -50,15 +50,7 @@
         <w:jc w:val="both"/>
       </w:pPr>
       <w:r>
-        <w:t xml:space="preserve">La realización de este ejercicio fue desarrollada mediante el lenguaje de programación Python. En un primer acercamiento al problema, se utilizó la función open para abrir el archivo OFEI1204.txt ubicado en la carpeta </w:t>
-      </w:r>
-      <w:proofErr w:type="gramStart"/>
-      <w:r>
-        <w:t>'..</w:t>
-      </w:r>
-      <w:proofErr w:type="gramEnd"/>
-      <w:r>
-        <w:t xml:space="preserve">/Datos3'. El modo 'r' especifica que el archivo se abrirá en modo lectura. El contenido del archivo se leyó y almacenó en la variable txt_data. Posteriormente, se imprimió el contenido del archivo para identificar las particularidades de la Data, en donde se notó que cada tabla de información venía delimitado por el titulo agente y líneas vacías. </w:t>
+        <w:t xml:space="preserve">La realización de este ejercicio fue desarrollada mediante el lenguaje de programación Python. En un primer acercamiento al problema, se utilizó la función open para abrir el archivo OFEI1204.txt ubicado en la carpeta '../Datos3'. El modo 'r' especifica que el archivo se abrirá en modo lectura. El contenido del archivo se leyó y almacenó en la variable txt_data. Posteriormente, se imprimió el contenido del archivo para identificar las particularidades de la Data, en donde se notó que cada tabla de información venía delimitado por el titulo agente y líneas vacías. </w:t>
       </w:r>
     </w:p>
     <w:p>
@@ -74,15 +66,7 @@
         <w:jc w:val="both"/>
       </w:pPr>
       <w:r>
-        <w:t xml:space="preserve">Después de completar la extracción de información, se utilizó la </w:t>
-      </w:r>
-      <w:proofErr w:type="gramStart"/>
-      <w:r>
-        <w:t>biblioteca pandas</w:t>
-      </w:r>
-      <w:proofErr w:type="gramEnd"/>
-      <w:r>
-        <w:t xml:space="preserve"> para manipular y analizar los datos de manera eficiente. Se concatenaron todas las tablas de datos en un único DataFrame llamado df_final. Se filtraron las filas del DataFrame donde la columna "AGENTE" era igual a "EEPPM" para verificar la correcta lectura del archivo ya que se comparó esta salida con el archivo .txt original. Luego, se filtraron las filas donde la columna con índice 1 era igual a "D" y se reorganizaron las columnas. Se eliminó la columna 'TIPO' y se renombraron las columnas de acuerdo con los requisitos del problema.</w:t>
+        <w:t>Después de completar la extracción de información, se utilizó la biblioteca pandas para manipular y analizar los datos de manera eficiente. Se concatenaron todas las tablas de datos en un único DataFrame llamado df_final. Se filtraron las filas del DataFrame donde la columna "AGENTE" era igual a "EEPPM" para verificar la correcta lectura del archivo ya que se comparó esta salida con el archivo .txt original. Luego, se filtraron las filas donde la columna con índice 1 era igual a "D" y se reorganizaron las columnas. Se eliminó la columna 'TIPO' y se renombraron las columnas de acuerdo con los requisitos del problema.</w:t>
       </w:r>
     </w:p>
     <w:p>
@@ -90,15 +74,7 @@
         <w:jc w:val="both"/>
       </w:pPr>
       <w:r>
-        <w:t xml:space="preserve">Finalmente, se realizaron ajustes en el formato de algunas columnas, convirtiendo las columnas que representan horas a tipo de dato float. El DataFrame resultante se guardó en un archivo CSV llamado 'tabla_punto_1.csv' en la carpeta </w:t>
-      </w:r>
-      <w:proofErr w:type="gramStart"/>
-      <w:r>
-        <w:t>'..</w:t>
-      </w:r>
-      <w:proofErr w:type="gramEnd"/>
-      <w:r>
-        <w:t>/resultados'.</w:t>
+        <w:t>Finalmente, se realizaron ajustes en el formato de algunas columnas, convirtiendo las columnas que representan horas a tipo de dato float. El DataFrame resultante se guardó en un archivo CSV llamado 'tabla_punto_1.csv' en la carpeta '../resultados'.</w:t>
       </w:r>
     </w:p>
     <w:p>
@@ -130,23 +106,7 @@
         <w:jc w:val="both"/>
       </w:pPr>
       <w:r>
-        <w:t xml:space="preserve">En primer lugar, se seleccionaron las columnas relevantes del archivo Excel utilizando la </w:t>
-      </w:r>
-      <w:proofErr w:type="gramStart"/>
-      <w:r>
-        <w:t>biblioteca pandas</w:t>
-      </w:r>
-      <w:proofErr w:type="gramEnd"/>
-      <w:r>
-        <w:t>. Se leyó el archivo 'Datos Maestros VF.xlsx' y se extrajeron las columnas especificadas en la lista columnas_seleccionadas. El DataFrame resultante se llamó df_</w:t>
-      </w:r>
-      <w:proofErr w:type="gramStart"/>
-      <w:r>
-        <w:t>master</w:t>
-      </w:r>
-      <w:proofErr w:type="gramEnd"/>
-      <w:r>
-        <w:t>_data.</w:t>
+        <w:t>En primer lugar, se seleccionaron las columnas relevantes del archivo Excel utilizando la biblioteca pandas. Se leyó el archivo 'Datos Maestros VF.xlsx' y se extrajeron las columnas especificadas en la lista columnas_seleccionadas. El DataFrame resultante se llamó df_master_data.</w:t>
       </w:r>
     </w:p>
     <w:p>
@@ -160,23 +120,7 @@
       </w:pPr>
       <w:r>
         <w:lastRenderedPageBreak/>
-        <w:t>Luego, se filtraron las filas de df_</w:t>
-      </w:r>
-      <w:proofErr w:type="gramStart"/>
-      <w:r>
-        <w:t>master</w:t>
-      </w:r>
-      <w:proofErr w:type="gramEnd"/>
-      <w:r>
-        <w:t>_data para obtener información específica sobre la empresa "EMGESA" y sobre centrales de tipo hidroeléctrico ("H") o térmico ("T"). El DataFrame resultante se denominó df_</w:t>
-      </w:r>
-      <w:proofErr w:type="gramStart"/>
-      <w:r>
-        <w:t>master</w:t>
-      </w:r>
-      <w:proofErr w:type="gramEnd"/>
-      <w:r>
-        <w:t>_data_emgesa.</w:t>
+        <w:t>Luego, se filtraron las filas de df_master_data para obtener información específica sobre la empresa "EMGESA" y sobre centrales de tipo hidroeléctrico ("H") o térmico ("T"). El DataFrame resultante se denominó df_master_data_emgesa.</w:t>
       </w:r>
     </w:p>
     <w:p>
@@ -192,15 +136,7 @@
         <w:jc w:val="both"/>
       </w:pPr>
       <w:r>
-        <w:t>Se llevó a cabo una fusión (pd.merge) entre los DataFrames df_</w:t>
-      </w:r>
-      <w:proofErr w:type="gramStart"/>
-      <w:r>
-        <w:t>master</w:t>
-      </w:r>
-      <w:proofErr w:type="gramEnd"/>
-      <w:r>
-        <w:t>_data_emgesa y df_dec_1204 utilizando la columna 'CENTRAL (dDEC, dSEGDES, dPRU…)' como clave de unión, y se especificó un tipo de fusión de tipo 'left'. El DataFrame resultante se llamó df_merged_emgesa.</w:t>
+        <w:t>Se llevó a cabo una fusión (pd.merge) entre los DataFrames df_master_data_emgesa y df_dec_1204 utilizando la columna 'CENTRAL (dDEC, dSEGDES, dPRU…)' como clave de unión, y se especificó un tipo de fusión de tipo 'left'. El DataFrame resultante se llamó df_merged_emgesa.</w:t>
       </w:r>
     </w:p>
     <w:p>
@@ -216,15 +152,7 @@
         <w:jc w:val="both"/>
       </w:pPr>
       <w:r>
-        <w:t xml:space="preserve">Finalmente, se guardó el DataFrame df_tabla_punto_2 en un archivo CSV llamado 'tabla_punto_2.csv' en la carpeta </w:t>
-      </w:r>
-      <w:proofErr w:type="gramStart"/>
-      <w:r>
-        <w:t>'..</w:t>
-      </w:r>
-      <w:proofErr w:type="gramEnd"/>
-      <w:r>
-        <w:t>/resultados'.</w:t>
+        <w:t>Finalmente, se guardó el DataFrame df_tabla_punto_2 en un archivo CSV llamado 'tabla_punto_2.csv' en la carpeta '../resultados'.</w:t>
       </w:r>
     </w:p>
     <w:p>
@@ -338,15 +266,7 @@
     </w:p>
     <w:p>
       <w:r>
-        <w:t xml:space="preserve">A continuación, se muestran todas las </w:t>
-      </w:r>
-      <w:proofErr w:type="spellStart"/>
-      <w:r>
-        <w:t>Querys</w:t>
-      </w:r>
-      <w:proofErr w:type="spellEnd"/>
-      <w:r>
-        <w:t xml:space="preserve"> realizadas para obtener los datos solicitados y los respectivos resultados</w:t>
+        <w:t>A continuación, se muestran todas las Querys realizadas para obtener los datos solicitados y los respectivos resultados</w:t>
       </w:r>
       <w:r>
         <w:t>.</w:t>
@@ -1101,23 +1021,7 @@
         <w:fldChar w:fldCharType="end"/>
       </w:r>
       <w:r>
-        <w:t xml:space="preserve">. </w:t>
-      </w:r>
-      <w:proofErr w:type="spellStart"/>
-      <w:r>
-        <w:t>Dias</w:t>
-      </w:r>
-      <w:proofErr w:type="spellEnd"/>
-      <w:r>
-        <w:t xml:space="preserve"> </w:t>
-      </w:r>
-      <w:proofErr w:type="spellStart"/>
-      <w:r>
-        <w:t>poromedio</w:t>
-      </w:r>
-      <w:proofErr w:type="spellEnd"/>
-      <w:r>
-        <w:t xml:space="preserve"> solicitados por empleado</w:t>
+        <w:t>. Dias poromedio solicitados por empleado</w:t>
       </w:r>
     </w:p>
     <w:p>
@@ -1727,7 +1631,6 @@
         </w:rPr>
         <w:t xml:space="preserve"> </w:t>
       </w:r>
-      <w:proofErr w:type="spellStart"/>
       <w:r>
         <w:rPr>
           <w:rFonts w:ascii="Ubuntu Mono" w:eastAsia="Times New Roman" w:hAnsi="Ubuntu Mono" w:cs="Times New Roman"/>
@@ -1741,7 +1644,6 @@
         </w:rPr>
         <w:t>events</w:t>
       </w:r>
-      <w:proofErr w:type="spellEnd"/>
       <w:r>
         <w:rPr>
           <w:rFonts w:ascii="Ubuntu Mono" w:eastAsia="Times New Roman" w:hAnsi="Ubuntu Mono" w:cs="Times New Roman"/>
@@ -1808,37 +1710,7 @@
           <w:lang w:eastAsia="es-CO"/>
           <w14:ligatures w14:val="none"/>
         </w:rPr>
-        <w:t>{</w:t>
-      </w:r>
-      <w:proofErr w:type="spellStart"/>
-      <w:r>
-        <w:rPr>
-          <w:rFonts w:ascii="Ubuntu Mono" w:eastAsia="Times New Roman" w:hAnsi="Ubuntu Mono" w:cs="Times New Roman"/>
-          <w:color w:val="00A67D"/>
-          <w:kern w:val="0"/>
-          <w:sz w:val="21"/>
-          <w:szCs w:val="21"/>
-          <w:bdr w:val="single" w:sz="2" w:space="0" w:color="D9D9E3" w:frame="1"/>
-          <w:shd w:val="clear" w:color="auto" w:fill="000000"/>
-          <w:lang w:eastAsia="es-CO"/>
-          <w14:ligatures w14:val="none"/>
-        </w:rPr>
-        <w:t>tu_ruta</w:t>
-      </w:r>
-      <w:proofErr w:type="spellEnd"/>
-      <w:r>
-        <w:rPr>
-          <w:rFonts w:ascii="Ubuntu Mono" w:eastAsia="Times New Roman" w:hAnsi="Ubuntu Mono" w:cs="Times New Roman"/>
-          <w:color w:val="00A67D"/>
-          <w:kern w:val="0"/>
-          <w:sz w:val="21"/>
-          <w:szCs w:val="21"/>
-          <w:bdr w:val="single" w:sz="2" w:space="0" w:color="D9D9E3" w:frame="1"/>
-          <w:shd w:val="clear" w:color="auto" w:fill="000000"/>
-          <w:lang w:eastAsia="es-CO"/>
-          <w14:ligatures w14:val="none"/>
-        </w:rPr>
-        <w:t>}</w:t>
+        <w:t>{tu_ruta}</w:t>
       </w:r>
       <w:r>
         <w:rPr>
@@ -2809,7 +2681,7 @@
           </mc:Choice>
           <mc:Fallback>
             <w:pict>
-              <v:group w14:anchorId="7816415B" id="Grupo 3" o:spid="_x0000_s1026" style="position:absolute;margin-left:95.7pt;margin-top:22.15pt;width:250.5pt;height:604.5pt;z-index:251661312" coordsize="31813,76771" o:gfxdata="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">
+              <v:group w14:anchorId="7AC8F055" id="Grupo 3" o:spid="_x0000_s1026" style="position:absolute;margin-left:95.7pt;margin-top:22.15pt;width:250.5pt;height:604.5pt;z-index:251661312" coordsize="31813,76771" o:gfxdata="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">
                 <v:shapetype id="_x0000_t75" coordsize="21600,21600" o:spt="75" o:preferrelative="t" path="m@4@5l@4@11@9@11@9@5xe" filled="f" stroked="f">
                   <v:stroke joinstyle="miter"/>
                   <v:formulas>
@@ -2867,15 +2739,7 @@
         <w:t>continuación,</w:t>
       </w:r>
       <w:r>
-        <w:t xml:space="preserve"> se muestran las </w:t>
-      </w:r>
-      <w:proofErr w:type="spellStart"/>
-      <w:r>
-        <w:t>Querys</w:t>
-      </w:r>
-      <w:proofErr w:type="spellEnd"/>
-      <w:r>
-        <w:t xml:space="preserve"> para resolver las preguntas planteadas: </w:t>
+        <w:t xml:space="preserve"> se muestran las Querys para resolver las preguntas planteadas: </w:t>
       </w:r>
     </w:p>
     <w:p>
@@ -3052,15 +2916,7 @@
         <w:jc w:val="both"/>
       </w:pPr>
       <w:r>
-        <w:t xml:space="preserve">Se </w:t>
-      </w:r>
-      <w:proofErr w:type="spellStart"/>
-      <w:r>
-        <w:t>crua</w:t>
-      </w:r>
-      <w:proofErr w:type="spellEnd"/>
-      <w:r>
-        <w:t xml:space="preserve"> una instancia de S3 y se</w:t>
+        <w:t>Se crua una instancia de S3 y se</w:t>
       </w:r>
       <w:r>
         <w:t xml:space="preserve"> crea </w:t>
@@ -3372,13 +3228,8 @@
         <w:fldChar w:fldCharType="end"/>
       </w:r>
       <w:r>
-        <w:t xml:space="preserve">. Carga del archivo </w:t>
-      </w:r>
-      <w:proofErr w:type="spellStart"/>
-      <w:r>
-        <w:t>csv</w:t>
-      </w:r>
-      <w:proofErr w:type="spellEnd"/>
+        <w:t>. Carga del archivo csv</w:t>
+      </w:r>
     </w:p>
     <w:p>
       <w:pPr>
@@ -3626,15 +3477,7 @@
     </w:p>
     <w:p>
       <w:r>
-        <w:t xml:space="preserve">En la siguiente figura se muestra la creación del </w:t>
-      </w:r>
-      <w:proofErr w:type="spellStart"/>
-      <w:r>
-        <w:t>Dataflow</w:t>
-      </w:r>
-      <w:proofErr w:type="spellEnd"/>
-      <w:r>
-        <w:t xml:space="preserve"> desde Azure:</w:t>
+        <w:t>En la siguiente figura se muestra la creación del Dataflow desde Azure:</w:t>
       </w:r>
     </w:p>
     <w:p>
@@ -3707,13 +3550,8 @@
         <w:fldChar w:fldCharType="end"/>
       </w:r>
       <w:r>
-        <w:t xml:space="preserve">. </w:t>
-      </w:r>
-      <w:proofErr w:type="spellStart"/>
-      <w:r>
-        <w:t>Dataflow</w:t>
-      </w:r>
-      <w:proofErr w:type="spellEnd"/>
+        <w:t>. Dataflow</w:t>
+      </w:r>
     </w:p>
     <w:p/>
     <w:p>
@@ -3856,8 +3694,321 @@
         <w:t>. Matriz de confusión con modelos entrenados</w:t>
       </w:r>
     </w:p>
+    <w:p>
+      <w:pPr>
+        <w:pStyle w:val="Ttulo1"/>
+      </w:pPr>
+      <w:r>
+        <w:lastRenderedPageBreak/>
+        <w:t>7</w:t>
+      </w:r>
+      <w:r>
+        <w:t xml:space="preserve">.  </w:t>
+      </w:r>
+      <w:r>
+        <w:t>Arquitectura</w:t>
+      </w:r>
+    </w:p>
     <w:p/>
     <w:p/>
+    <w:p>
+      <w:pPr>
+        <w:pStyle w:val="Ttulo1"/>
+      </w:pPr>
+      <w:r>
+        <w:t>8</w:t>
+      </w:r>
+      <w:r>
+        <w:t xml:space="preserve">.  </w:t>
+      </w:r>
+      <w:r>
+        <w:t>Prueba BI</w:t>
+      </w:r>
+    </w:p>
+    <w:p>
+      <w:r>
+        <w:t>Para el desarrollo de este punto se usó PowerBI, por lo tanto, el primer paso a seguir fue subir las tablas a dicho Software y conectarlas generando una base de datos relacional, esto del siguiente modo:</w:t>
+      </w:r>
+    </w:p>
+    <w:p>
+      <w:pPr>
+        <w:keepNext/>
+        <w:jc w:val="center"/>
+      </w:pPr>
+      <w:r>
+        <w:drawing>
+          <wp:inline distT="0" distB="0" distL="0" distR="0" wp14:anchorId="088802D0" wp14:editId="72EFF652">
+            <wp:extent cx="4264761" cy="2402125"/>
+            <wp:effectExtent l="0" t="0" r="2540" b="0"/>
+            <wp:docPr id="376988377" name="Imagen 1" descr="Interfaz de usuario gráfica, Diagrama&#10;&#10;Descripción generada automáticamente"/>
+            <wp:cNvGraphicFramePr>
+              <a:graphicFrameLocks xmlns:a="http://schemas.openxmlformats.org/drawingml/2006/main" noChangeAspect="1"/>
+            </wp:cNvGraphicFramePr>
+            <a:graphic xmlns:a="http://schemas.openxmlformats.org/drawingml/2006/main">
+              <a:graphicData uri="http://schemas.openxmlformats.org/drawingml/2006/picture">
+                <pic:pic xmlns:pic="http://schemas.openxmlformats.org/drawingml/2006/picture">
+                  <pic:nvPicPr>
+                    <pic:cNvPr id="376988377" name="Imagen 1" descr="Interfaz de usuario gráfica, Diagrama&#10;&#10;Descripción generada automáticamente"/>
+                    <pic:cNvPicPr/>
+                  </pic:nvPicPr>
+                  <pic:blipFill>
+                    <a:blip r:embed="rId43"/>
+                    <a:stretch>
+                      <a:fillRect/>
+                    </a:stretch>
+                  </pic:blipFill>
+                  <pic:spPr>
+                    <a:xfrm>
+                      <a:off x="0" y="0"/>
+                      <a:ext cx="4268190" cy="2404056"/>
+                    </a:xfrm>
+                    <a:prstGeom prst="rect">
+                      <a:avLst/>
+                    </a:prstGeom>
+                  </pic:spPr>
+                </pic:pic>
+              </a:graphicData>
+            </a:graphic>
+          </wp:inline>
+        </w:drawing>
+      </w:r>
+    </w:p>
+    <w:p>
+      <w:pPr>
+        <w:pStyle w:val="Descripcin"/>
+        <w:jc w:val="center"/>
+      </w:pPr>
+      <w:r>
+        <w:t xml:space="preserve">Figura </w:t>
+      </w:r>
+      <w:r>
+        <w:fldChar w:fldCharType="begin"/>
+      </w:r>
+      <w:r>
+        <w:instrText xml:space="preserve"> SEQ Figura \* ARABIC </w:instrText>
+      </w:r>
+      <w:r>
+        <w:fldChar w:fldCharType="separate"/>
+      </w:r>
+      <w:r>
+        <w:rPr>
+          <w:noProof/>
+        </w:rPr>
+        <w:t>26</w:t>
+      </w:r>
+      <w:r>
+        <w:fldChar w:fldCharType="end"/>
+      </w:r>
+      <w:r>
+        <w:t>. Unión Tablas</w:t>
+      </w:r>
+    </w:p>
+    <w:p>
+      <w:pPr>
+        <w:jc w:val="both"/>
+      </w:pPr>
+      <w:r>
+        <w:t xml:space="preserve">Posteriormente se calcula el número total de usuarios mediante el siguiente codigo en DAX, se cuentan todos los valores “user_uuid” de la tabla CL ORDERS, pero sin contar los repetidos, cada registro solo se cuenta una vez. </w:t>
+      </w:r>
+    </w:p>
+    <w:p>
+      <w:r>
+        <w:drawing>
+          <wp:inline distT="0" distB="0" distL="0" distR="0" wp14:anchorId="5854B420" wp14:editId="7EEB15F6">
+            <wp:extent cx="5612130" cy="323215"/>
+            <wp:effectExtent l="0" t="0" r="7620" b="635"/>
+            <wp:docPr id="907609404" name="Imagen 1"/>
+            <wp:cNvGraphicFramePr>
+              <a:graphicFrameLocks xmlns:a="http://schemas.openxmlformats.org/drawingml/2006/main" noChangeAspect="1"/>
+            </wp:cNvGraphicFramePr>
+            <a:graphic xmlns:a="http://schemas.openxmlformats.org/drawingml/2006/main">
+              <a:graphicData uri="http://schemas.openxmlformats.org/drawingml/2006/picture">
+                <pic:pic xmlns:pic="http://schemas.openxmlformats.org/drawingml/2006/picture">
+                  <pic:nvPicPr>
+                    <pic:cNvPr id="907609404" name=""/>
+                    <pic:cNvPicPr/>
+                  </pic:nvPicPr>
+                  <pic:blipFill>
+                    <a:blip r:embed="rId44"/>
+                    <a:stretch>
+                      <a:fillRect/>
+                    </a:stretch>
+                  </pic:blipFill>
+                  <pic:spPr>
+                    <a:xfrm>
+                      <a:off x="0" y="0"/>
+                      <a:ext cx="5612130" cy="323215"/>
+                    </a:xfrm>
+                    <a:prstGeom prst="rect">
+                      <a:avLst/>
+                    </a:prstGeom>
+                  </pic:spPr>
+                </pic:pic>
+              </a:graphicData>
+            </a:graphic>
+          </wp:inline>
+        </w:drawing>
+      </w:r>
+    </w:p>
+    <w:p>
+      <w:r>
+        <w:t>Ahora para calcular el GMV cuadrado.</w:t>
+      </w:r>
+    </w:p>
+    <w:p>
+      <w:r>
+        <w:drawing>
+          <wp:inline distT="0" distB="0" distL="0" distR="0" wp14:anchorId="55BE2539" wp14:editId="6673D2CD">
+            <wp:extent cx="5612130" cy="263525"/>
+            <wp:effectExtent l="0" t="0" r="7620" b="3175"/>
+            <wp:docPr id="1933669228" name="Imagen 1"/>
+            <wp:cNvGraphicFramePr>
+              <a:graphicFrameLocks xmlns:a="http://schemas.openxmlformats.org/drawingml/2006/main" noChangeAspect="1"/>
+            </wp:cNvGraphicFramePr>
+            <a:graphic xmlns:a="http://schemas.openxmlformats.org/drawingml/2006/main">
+              <a:graphicData uri="http://schemas.openxmlformats.org/drawingml/2006/picture">
+                <pic:pic xmlns:pic="http://schemas.openxmlformats.org/drawingml/2006/picture">
+                  <pic:nvPicPr>
+                    <pic:cNvPr id="1933669228" name=""/>
+                    <pic:cNvPicPr/>
+                  </pic:nvPicPr>
+                  <pic:blipFill>
+                    <a:blip r:embed="rId45"/>
+                    <a:stretch>
+                      <a:fillRect/>
+                    </a:stretch>
+                  </pic:blipFill>
+                  <pic:spPr>
+                    <a:xfrm>
+                      <a:off x="0" y="0"/>
+                      <a:ext cx="5612130" cy="263525"/>
+                    </a:xfrm>
+                    <a:prstGeom prst="rect">
+                      <a:avLst/>
+                    </a:prstGeom>
+                  </pic:spPr>
+                </pic:pic>
+              </a:graphicData>
+            </a:graphic>
+          </wp:inline>
+        </w:drawing>
+      </w:r>
+    </w:p>
+    <w:p>
+      <w:r>
+        <w:t xml:space="preserve">Para la cantidad de artículos vendidos. </w:t>
+      </w:r>
+    </w:p>
+    <w:p>
+      <w:pPr>
+        <w:jc w:val="center"/>
+      </w:pPr>
+      <w:r>
+        <w:drawing>
+          <wp:inline distT="0" distB="0" distL="0" distR="0" wp14:anchorId="7A014C34" wp14:editId="26C43CA4">
+            <wp:extent cx="4901184" cy="588478"/>
+            <wp:effectExtent l="0" t="0" r="0" b="2540"/>
+            <wp:docPr id="782119830" name="Imagen 1"/>
+            <wp:cNvGraphicFramePr>
+              <a:graphicFrameLocks xmlns:a="http://schemas.openxmlformats.org/drawingml/2006/main" noChangeAspect="1"/>
+            </wp:cNvGraphicFramePr>
+            <a:graphic xmlns:a="http://schemas.openxmlformats.org/drawingml/2006/main">
+              <a:graphicData uri="http://schemas.openxmlformats.org/drawingml/2006/picture">
+                <pic:pic xmlns:pic="http://schemas.openxmlformats.org/drawingml/2006/picture">
+                  <pic:nvPicPr>
+                    <pic:cNvPr id="782119830" name=""/>
+                    <pic:cNvPicPr/>
+                  </pic:nvPicPr>
+                  <pic:blipFill>
+                    <a:blip r:embed="rId46"/>
+                    <a:stretch>
+                      <a:fillRect/>
+                    </a:stretch>
+                  </pic:blipFill>
+                  <pic:spPr>
+                    <a:xfrm>
+                      <a:off x="0" y="0"/>
+                      <a:ext cx="4936350" cy="592700"/>
+                    </a:xfrm>
+                    <a:prstGeom prst="rect">
+                      <a:avLst/>
+                    </a:prstGeom>
+                  </pic:spPr>
+                </pic:pic>
+              </a:graphicData>
+            </a:graphic>
+          </wp:inline>
+        </w:drawing>
+      </w:r>
+    </w:p>
+    <w:p>
+      <w:pPr>
+        <w:jc w:val="center"/>
+      </w:pPr>
+    </w:p>
+    <w:p>
+      <w:pPr>
+        <w:jc w:val="center"/>
+      </w:pPr>
+    </w:p>
+    <w:p>
+      <w:pPr>
+        <w:jc w:val="center"/>
+      </w:pPr>
+    </w:p>
+    <w:p>
+      <w:r>
+        <w:lastRenderedPageBreak/>
+        <w:t>Para la evolución de las ganancias a lo largo del tiempo se hizo sin DAX de la siguiente manera:</w:t>
+      </w:r>
+    </w:p>
+    <w:p>
+      <w:pPr>
+        <w:jc w:val="center"/>
+      </w:pPr>
+      <w:r>
+        <w:drawing>
+          <wp:inline distT="0" distB="0" distL="0" distR="0" wp14:anchorId="4774789E" wp14:editId="37C3F131">
+            <wp:extent cx="1125563" cy="1411833"/>
+            <wp:effectExtent l="0" t="0" r="0" b="0"/>
+            <wp:docPr id="618460889" name="Imagen 1" descr="Interfaz de usuario gráfica, Texto, Aplicación&#10;&#10;Descripción generada automáticamente"/>
+            <wp:cNvGraphicFramePr>
+              <a:graphicFrameLocks xmlns:a="http://schemas.openxmlformats.org/drawingml/2006/main" noChangeAspect="1"/>
+            </wp:cNvGraphicFramePr>
+            <a:graphic xmlns:a="http://schemas.openxmlformats.org/drawingml/2006/main">
+              <a:graphicData uri="http://schemas.openxmlformats.org/drawingml/2006/picture">
+                <pic:pic xmlns:pic="http://schemas.openxmlformats.org/drawingml/2006/picture">
+                  <pic:nvPicPr>
+                    <pic:cNvPr id="618460889" name="Imagen 1" descr="Interfaz de usuario gráfica, Texto, Aplicación&#10;&#10;Descripción generada automáticamente"/>
+                    <pic:cNvPicPr/>
+                  </pic:nvPicPr>
+                  <pic:blipFill>
+                    <a:blip r:embed="rId47"/>
+                    <a:stretch>
+                      <a:fillRect/>
+                    </a:stretch>
+                  </pic:blipFill>
+                  <pic:spPr>
+                    <a:xfrm>
+                      <a:off x="0" y="0"/>
+                      <a:ext cx="1126829" cy="1413421"/>
+                    </a:xfrm>
+                    <a:prstGeom prst="rect">
+                      <a:avLst/>
+                    </a:prstGeom>
+                  </pic:spPr>
+                </pic:pic>
+              </a:graphicData>
+            </a:graphic>
+          </wp:inline>
+        </w:drawing>
+      </w:r>
+    </w:p>
+    <w:p>
+      <w:r>
+        <w:t>Del mismo modo se generaron varios reporte y análisis, estos muestran en la presentación de power point presente en la misma carpeta donde se encuentra este documento, para mayor información dirigirse al PowerBI o la presentación.</w:t>
+      </w:r>
+    </w:p>
     <w:sectPr>
       <w:pgSz w:w="12240" w:h="15840"/>
       <w:pgMar w:top="1417" w:right="1701" w:bottom="1417" w:left="1701" w:header="708" w:footer="708" w:gutter="0"/>

</xml_diff>